<commit_message>
updated doc due to our last changes
</commit_message>
<xml_diff>
--- a/Project Requirements.docx
+++ b/Project Requirements.docx
@@ -1,6 +1,6 @@
 
 <file path=word/document.xml><?xml version="1.0" encoding="utf-8"?>
-<w:document xmlns:wpc="http://schemas.microsoft.com/office/word/2010/wordprocessingCanvas" xmlns:cx="http://schemas.microsoft.com/office/drawing/2014/chartex" xmlns:cx1="http://schemas.microsoft.com/office/drawing/2015/9/8/chartex" xmlns:cx2="http://schemas.microsoft.com/office/drawing/2015/10/21/chartex" xmlns:mc="http://schemas.openxmlformats.org/markup-compatibility/2006" xmlns:o="urn:schemas-microsoft-com:office:office" xmlns:r="http://schemas.openxmlformats.org/officeDocument/2006/relationships" xmlns:m="http://schemas.openxmlformats.org/officeDocument/2006/math" xmlns:v="urn:schemas-microsoft-com:vml" xmlns:wp14="http://schemas.microsoft.com/office/word/2010/wordprocessingDrawing" xmlns:wp="http://schemas.openxmlformats.org/drawingml/2006/wordprocessingDrawing" xmlns:w10="urn:schemas-microsoft-com:office:word" xmlns:w="http://schemas.openxmlformats.org/wordprocessingml/2006/main" xmlns:w14="http://schemas.microsoft.com/office/word/2010/wordml" xmlns:w15="http://schemas.microsoft.com/office/word/2012/wordml" xmlns:w16se="http://schemas.microsoft.com/office/word/2015/wordml/symex" xmlns:wpg="http://schemas.microsoft.com/office/word/2010/wordprocessingGroup" xmlns:wpi="http://schemas.microsoft.com/office/word/2010/wordprocessingInk" xmlns:wne="http://schemas.microsoft.com/office/word/2006/wordml" xmlns:wps="http://schemas.microsoft.com/office/word/2010/wordprocessingShape" mc:Ignorable="w14 w15 w16se wp14">
+<w:document xmlns:wpc="http://schemas.microsoft.com/office/word/2010/wordprocessingCanvas" xmlns:cx="http://schemas.microsoft.com/office/drawing/2014/chartex" xmlns:cx1="http://schemas.microsoft.com/office/drawing/2015/9/8/chartex" xmlns:cx2="http://schemas.microsoft.com/office/drawing/2015/10/21/chartex" xmlns:cx3="http://schemas.microsoft.com/office/drawing/2016/5/9/chartex" xmlns:cx4="http://schemas.microsoft.com/office/drawing/2016/5/10/chartex" xmlns:cx5="http://schemas.microsoft.com/office/drawing/2016/5/11/chartex" xmlns:mc="http://schemas.openxmlformats.org/markup-compatibility/2006" xmlns:o="urn:schemas-microsoft-com:office:office" xmlns:r="http://schemas.openxmlformats.org/officeDocument/2006/relationships" xmlns:m="http://schemas.openxmlformats.org/officeDocument/2006/math" xmlns:v="urn:schemas-microsoft-com:vml" xmlns:wp14="http://schemas.microsoft.com/office/word/2010/wordprocessingDrawing" xmlns:wp="http://schemas.openxmlformats.org/drawingml/2006/wordprocessingDrawing" xmlns:w10="urn:schemas-microsoft-com:office:word" xmlns:w="http://schemas.openxmlformats.org/wordprocessingml/2006/main" xmlns:w14="http://schemas.microsoft.com/office/word/2010/wordml" xmlns:w15="http://schemas.microsoft.com/office/word/2012/wordml" xmlns:w16se="http://schemas.microsoft.com/office/word/2015/wordml/symex" xmlns:wpg="http://schemas.microsoft.com/office/word/2010/wordprocessingGroup" xmlns:wpi="http://schemas.microsoft.com/office/word/2010/wordprocessingInk" xmlns:wne="http://schemas.microsoft.com/office/word/2006/wordml" xmlns:wps="http://schemas.microsoft.com/office/word/2010/wordprocessingShape" mc:Ignorable="w14 w15 w16se wp14">
   <w:body>
     <w:p>
       <w:pPr>
@@ -908,15 +908,13 @@
         <w:rPr>
           <w:sz w:val="20"/>
           <w:szCs w:val="20"/>
-          <w:highlight w:val="yellow"/>
-        </w:rPr>
-      </w:pPr>
-      <w:r>
-        <w:rPr>
-          <w:rFonts w:hint="cs"/>
-          <w:sz w:val="20"/>
-          <w:szCs w:val="20"/>
-          <w:highlight w:val="yellow"/>
+        </w:rPr>
+      </w:pPr>
+      <w:r>
+        <w:rPr>
+          <w:rFonts w:hint="cs"/>
+          <w:sz w:val="20"/>
+          <w:szCs w:val="20"/>
           <w:rtl/>
         </w:rPr>
         <w:t xml:space="preserve">על כל אחד מהמודלים, המערכת צריכה לתמוך ב </w:t>
@@ -925,7 +923,6 @@
         <w:rPr>
           <w:sz w:val="20"/>
           <w:szCs w:val="20"/>
-          <w:highlight w:val="yellow"/>
         </w:rPr>
         <w:t>Create</w:t>
       </w:r>
@@ -934,7 +931,6 @@
           <w:rFonts w:hint="cs"/>
           <w:sz w:val="20"/>
           <w:szCs w:val="20"/>
-          <w:highlight w:val="yellow"/>
           <w:rtl/>
         </w:rPr>
         <w:t xml:space="preserve"> (יצירת אובייקט חדש), </w:t>
@@ -943,7 +939,6 @@
         <w:rPr>
           <w:sz w:val="20"/>
           <w:szCs w:val="20"/>
-          <w:highlight w:val="yellow"/>
         </w:rPr>
         <w:t>Update</w:t>
       </w:r>
@@ -952,7 +947,6 @@
           <w:rFonts w:hint="cs"/>
           <w:sz w:val="20"/>
           <w:szCs w:val="20"/>
-          <w:highlight w:val="yellow"/>
           <w:rtl/>
         </w:rPr>
         <w:t xml:space="preserve"> (עדכון תוכן האובייקט </w:t>
@@ -961,7 +955,6 @@
         <w:rPr>
           <w:sz w:val="20"/>
           <w:szCs w:val="20"/>
-          <w:highlight w:val="yellow"/>
           <w:rtl/>
         </w:rPr>
         <w:t>–</w:t>
@@ -971,7 +964,6 @@
           <w:rFonts w:hint="cs"/>
           <w:sz w:val="20"/>
           <w:szCs w:val="20"/>
-          <w:highlight w:val="yellow"/>
           <w:rtl/>
         </w:rPr>
         <w:t xml:space="preserve"> למשל עדכון פרטי המוצר הנמכר בחנות), </w:t>
@@ -980,7 +972,6 @@
         <w:rPr>
           <w:sz w:val="20"/>
           <w:szCs w:val="20"/>
-          <w:highlight w:val="yellow"/>
         </w:rPr>
         <w:t>Delete</w:t>
       </w:r>
@@ -989,7 +980,6 @@
           <w:rFonts w:hint="cs"/>
           <w:sz w:val="20"/>
           <w:szCs w:val="20"/>
-          <w:highlight w:val="yellow"/>
           <w:rtl/>
         </w:rPr>
         <w:t xml:space="preserve"> (מחיקת אובייקט </w:t>
@@ -998,7 +988,6 @@
         <w:rPr>
           <w:sz w:val="20"/>
           <w:szCs w:val="20"/>
-          <w:highlight w:val="yellow"/>
           <w:rtl/>
         </w:rPr>
         <w:t>–</w:t>
@@ -1008,7 +997,6 @@
           <w:rFonts w:hint="cs"/>
           <w:sz w:val="20"/>
           <w:szCs w:val="20"/>
-          <w:highlight w:val="yellow"/>
           <w:rtl/>
         </w:rPr>
         <w:t xml:space="preserve"> למשל מחיקת ספק)</w:t>
@@ -1018,7 +1006,6 @@
           <w:rFonts w:hint="cs"/>
           <w:sz w:val="20"/>
           <w:szCs w:val="20"/>
-          <w:highlight w:val="yellow"/>
           <w:rtl/>
         </w:rPr>
         <w:t xml:space="preserve">, </w:t>
@@ -1027,7 +1014,6 @@
         <w:rPr>
           <w:sz w:val="20"/>
           <w:szCs w:val="20"/>
-          <w:highlight w:val="yellow"/>
         </w:rPr>
         <w:t>List</w:t>
       </w:r>
@@ -1036,7 +1022,6 @@
           <w:rFonts w:hint="cs"/>
           <w:sz w:val="20"/>
           <w:szCs w:val="20"/>
-          <w:highlight w:val="yellow"/>
           <w:rtl/>
         </w:rPr>
         <w:t xml:space="preserve"> (רשימת אובייקטים: למשל רשימת הלקוחות), </w:t>
@@ -1045,7 +1030,6 @@
         <w:rPr>
           <w:sz w:val="20"/>
           <w:szCs w:val="20"/>
-          <w:highlight w:val="yellow"/>
         </w:rPr>
         <w:t>Search</w:t>
       </w:r>
@@ -1054,7 +1038,6 @@
           <w:rFonts w:hint="cs"/>
           <w:sz w:val="20"/>
           <w:szCs w:val="20"/>
-          <w:highlight w:val="yellow"/>
           <w:rtl/>
         </w:rPr>
         <w:t xml:space="preserve"> (חיפוש אובייקט על פי קטגוריות שונות </w:t>
@@ -1063,7 +1046,6 @@
         <w:rPr>
           <w:sz w:val="20"/>
           <w:szCs w:val="20"/>
-          <w:highlight w:val="yellow"/>
           <w:rtl/>
         </w:rPr>
         <w:t>–</w:t>
@@ -1073,7 +1055,6 @@
           <w:rFonts w:hint="cs"/>
           <w:sz w:val="20"/>
           <w:szCs w:val="20"/>
-          <w:highlight w:val="yellow"/>
           <w:rtl/>
         </w:rPr>
         <w:t xml:space="preserve"> למשל מצא את הלקוחות הגרים </w:t>
@@ -1084,7 +1065,6 @@
           <w:rFonts w:hint="cs"/>
           <w:sz w:val="20"/>
           <w:szCs w:val="20"/>
-          <w:highlight w:val="yellow"/>
           <w:rtl/>
         </w:rPr>
         <w:t>באיזור</w:t>
@@ -1095,7 +1075,6 @@
           <w:rFonts w:hint="cs"/>
           <w:sz w:val="20"/>
           <w:szCs w:val="20"/>
-          <w:highlight w:val="yellow"/>
           <w:rtl/>
         </w:rPr>
         <w:t xml:space="preserve"> המרכז).</w:t>
@@ -1140,17 +1119,15 @@
           <w:bCs/>
           <w:sz w:val="20"/>
           <w:szCs w:val="20"/>
-          <w:highlight w:val="yellow"/>
-        </w:rPr>
-      </w:pPr>
-      <w:r>
-        <w:rPr>
-          <w:rFonts w:hint="cs"/>
-          <w:b/>
-          <w:bCs/>
-          <w:sz w:val="20"/>
-          <w:szCs w:val="20"/>
-          <w:highlight w:val="yellow"/>
+        </w:rPr>
+      </w:pPr>
+      <w:r>
+        <w:rPr>
+          <w:rFonts w:hint="cs"/>
+          <w:b/>
+          <w:bCs/>
+          <w:sz w:val="20"/>
+          <w:szCs w:val="20"/>
           <w:rtl/>
         </w:rPr>
         <w:t xml:space="preserve">עדכון מחיקה והוספת ספרים + לקוחות + כותבים </w:t>
@@ -1161,7 +1138,6 @@
           <w:bCs/>
           <w:sz w:val="20"/>
           <w:szCs w:val="20"/>
-          <w:highlight w:val="yellow"/>
           <w:rtl/>
         </w:rPr>
         <w:t>–</w:t>
@@ -1173,7 +1149,6 @@
           <w:bCs/>
           <w:sz w:val="20"/>
           <w:szCs w:val="20"/>
-          <w:highlight w:val="yellow"/>
           <w:rtl/>
         </w:rPr>
         <w:t xml:space="preserve"> הרשאות מנהל בלבד. </w:t>
@@ -1184,7 +1159,6 @@
           <w:bCs/>
           <w:sz w:val="20"/>
           <w:szCs w:val="20"/>
-          <w:highlight w:val="yellow"/>
           <w:rtl/>
         </w:rPr>
         <w:t>–</w:t>
@@ -1196,7 +1170,6 @@
           <w:bCs/>
           <w:sz w:val="20"/>
           <w:szCs w:val="20"/>
-          <w:highlight w:val="yellow"/>
           <w:rtl/>
         </w:rPr>
         <w:t xml:space="preserve"> </w:t>
@@ -1206,7 +1179,6 @@
           <w:rFonts w:hint="cs"/>
           <w:b/>
           <w:bCs/>
-          <w:highlight w:val="yellow"/>
           <w:rtl/>
         </w:rPr>
         <w:t xml:space="preserve">דור </w:t>
@@ -1217,7 +1189,6 @@
           <w:rFonts w:hint="cs"/>
           <w:b/>
           <w:bCs/>
-          <w:highlight w:val="yellow"/>
           <w:rtl/>
         </w:rPr>
         <w:t>דובנוב</w:t>
@@ -1228,7 +1199,6 @@
           <w:rFonts w:hint="cs"/>
           <w:b/>
           <w:bCs/>
-          <w:highlight w:val="yellow"/>
           <w:rtl/>
         </w:rPr>
         <w:t>.</w:t>
@@ -1821,25 +1791,33 @@
         <w:rPr>
           <w:sz w:val="20"/>
           <w:szCs w:val="20"/>
-          <w:highlight w:val="yellow"/>
-        </w:rPr>
-      </w:pPr>
-      <w:r>
-        <w:rPr>
-          <w:rFonts w:hint="cs"/>
-          <w:sz w:val="20"/>
-          <w:szCs w:val="20"/>
-          <w:highlight w:val="yellow"/>
-          <w:rtl/>
-        </w:rPr>
-        <w:t>המערכת תכיל ממשק מנהל עם הרשאת גישה באמצעות שם משתמש וסיסמא. למנהל יהיו יכולות עריכה/ חיפוש מורחבות לעומת משתמש רגיל</w:t>
-      </w:r>
-      <w:r>
-        <w:rPr>
-          <w:rFonts w:hint="cs"/>
-          <w:sz w:val="20"/>
-          <w:szCs w:val="20"/>
-          <w:highlight w:val="yellow"/>
+        </w:rPr>
+      </w:pPr>
+      <w:r>
+        <w:rPr>
+          <w:rFonts w:hint="cs"/>
+          <w:sz w:val="20"/>
+          <w:szCs w:val="20"/>
+          <w:rtl/>
+        </w:rPr>
+        <w:t>המערכת תכיל ממשק מנהל עם הרש</w:t>
+      </w:r>
+      <w:bookmarkStart w:id="0" w:name="_GoBack"/>
+      <w:bookmarkEnd w:id="0"/>
+      <w:r>
+        <w:rPr>
+          <w:rFonts w:hint="cs"/>
+          <w:sz w:val="20"/>
+          <w:szCs w:val="20"/>
+          <w:rtl/>
+        </w:rPr>
+        <w:t>את גישה באמצעות שם משתמש וסיסמא. למנהל יהיו יכולות עריכה/ חיפוש מורחבות לעומת משתמש רגיל</w:t>
+      </w:r>
+      <w:r>
+        <w:rPr>
+          <w:rFonts w:hint="cs"/>
+          <w:sz w:val="20"/>
+          <w:szCs w:val="20"/>
           <w:rtl/>
         </w:rPr>
         <w:t xml:space="preserve"> </w:t>
@@ -1848,7 +1826,6 @@
         <w:rPr>
           <w:sz w:val="20"/>
           <w:szCs w:val="20"/>
-          <w:highlight w:val="yellow"/>
           <w:rtl/>
         </w:rPr>
         <w:t>–</w:t>
@@ -1858,7 +1835,6 @@
           <w:rFonts w:hint="cs"/>
           <w:sz w:val="20"/>
           <w:szCs w:val="20"/>
-          <w:highlight w:val="yellow"/>
           <w:rtl/>
         </w:rPr>
         <w:t xml:space="preserve"> דור </w:t>
@@ -1869,7 +1845,6 @@
           <w:rFonts w:hint="cs"/>
           <w:sz w:val="20"/>
           <w:szCs w:val="20"/>
-          <w:highlight w:val="yellow"/>
           <w:rtl/>
         </w:rPr>
         <w:t>דובנוב</w:t>
@@ -1880,7 +1855,6 @@
           <w:rFonts w:hint="cs"/>
           <w:sz w:val="20"/>
           <w:szCs w:val="20"/>
-          <w:highlight w:val="yellow"/>
           <w:rtl/>
         </w:rPr>
         <w:t xml:space="preserve"> (סעיף 10)</w:t>
@@ -2430,8 +2404,6 @@
         </w:rPr>
         <w:t>Text-shadow</w:t>
       </w:r>
-      <w:bookmarkStart w:id="0" w:name="_GoBack"/>
-      <w:bookmarkEnd w:id="0"/>
     </w:p>
     <w:p>
       <w:pPr>
@@ -3066,7 +3038,7 @@
 </file>
 
 <file path=word/numbering.xml><?xml version="1.0" encoding="utf-8"?>
-<w:numbering xmlns:wpc="http://schemas.microsoft.com/office/word/2010/wordprocessingCanvas" xmlns:cx="http://schemas.microsoft.com/office/drawing/2014/chartex" xmlns:cx1="http://schemas.microsoft.com/office/drawing/2015/9/8/chartex" xmlns:cx2="http://schemas.microsoft.com/office/drawing/2015/10/21/chartex" xmlns:mc="http://schemas.openxmlformats.org/markup-compatibility/2006" xmlns:o="urn:schemas-microsoft-com:office:office" xmlns:r="http://schemas.openxmlformats.org/officeDocument/2006/relationships" xmlns:m="http://schemas.openxmlformats.org/officeDocument/2006/math" xmlns:v="urn:schemas-microsoft-com:vml" xmlns:wp14="http://schemas.microsoft.com/office/word/2010/wordprocessingDrawing" xmlns:wp="http://schemas.openxmlformats.org/drawingml/2006/wordprocessingDrawing" xmlns:w10="urn:schemas-microsoft-com:office:word" xmlns:w="http://schemas.openxmlformats.org/wordprocessingml/2006/main" xmlns:w14="http://schemas.microsoft.com/office/word/2010/wordml" xmlns:w15="http://schemas.microsoft.com/office/word/2012/wordml" xmlns:w16se="http://schemas.microsoft.com/office/word/2015/wordml/symex" xmlns:wpg="http://schemas.microsoft.com/office/word/2010/wordprocessingGroup" xmlns:wpi="http://schemas.microsoft.com/office/word/2010/wordprocessingInk" xmlns:wne="http://schemas.microsoft.com/office/word/2006/wordml" xmlns:wps="http://schemas.microsoft.com/office/word/2010/wordprocessingShape" mc:Ignorable="w14 w15 w16se wp14">
+<w:numbering xmlns:wpc="http://schemas.microsoft.com/office/word/2010/wordprocessingCanvas" xmlns:cx="http://schemas.microsoft.com/office/drawing/2014/chartex" xmlns:cx1="http://schemas.microsoft.com/office/drawing/2015/9/8/chartex" xmlns:cx2="http://schemas.microsoft.com/office/drawing/2015/10/21/chartex" xmlns:cx3="http://schemas.microsoft.com/office/drawing/2016/5/9/chartex" xmlns:cx4="http://schemas.microsoft.com/office/drawing/2016/5/10/chartex" xmlns:cx5="http://schemas.microsoft.com/office/drawing/2016/5/11/chartex" xmlns:mc="http://schemas.openxmlformats.org/markup-compatibility/2006" xmlns:o="urn:schemas-microsoft-com:office:office" xmlns:r="http://schemas.openxmlformats.org/officeDocument/2006/relationships" xmlns:m="http://schemas.openxmlformats.org/officeDocument/2006/math" xmlns:v="urn:schemas-microsoft-com:vml" xmlns:wp14="http://schemas.microsoft.com/office/word/2010/wordprocessingDrawing" xmlns:wp="http://schemas.openxmlformats.org/drawingml/2006/wordprocessingDrawing" xmlns:w10="urn:schemas-microsoft-com:office:word" xmlns:w="http://schemas.openxmlformats.org/wordprocessingml/2006/main" xmlns:w14="http://schemas.microsoft.com/office/word/2010/wordml" xmlns:w15="http://schemas.microsoft.com/office/word/2012/wordml" xmlns:w16se="http://schemas.microsoft.com/office/word/2015/wordml/symex" xmlns:wpg="http://schemas.microsoft.com/office/word/2010/wordprocessingGroup" xmlns:wpi="http://schemas.microsoft.com/office/word/2010/wordprocessingInk" xmlns:wne="http://schemas.microsoft.com/office/word/2006/wordml" xmlns:wps="http://schemas.microsoft.com/office/word/2010/wordprocessingShape" mc:Ignorable="w14 w15 w16se wp14">
   <w:abstractNum w:abstractNumId="0" w15:restartNumberingAfterBreak="0">
     <w:nsid w:val="27977CE8"/>
     <w:multiLevelType w:val="hybridMultilevel"/>

</xml_diff>